<commit_message>
Se corrige algo en el archivo de word
</commit_message>
<xml_diff>
--- a/Plan de Pruebas Automatización Despegar.docx
+++ b/Plan de Pruebas Automatización Despegar.docx
@@ -29,7 +29,7 @@
                   </pic:nvPicPr>
                   <pic:blipFill>
                     <a:blip r:embed="rId2"/>
-                    <a:srcRect l="13030" t="28871" r="14105" b="24409"/>
+                    <a:srcRect l="13024" t="28871" r="14105" b="24409"/>
                     <a:stretch>
                       <a:fillRect/>
                     </a:stretch>
@@ -1029,6 +1029,7 @@
             <w:rPr>
               <w:webHidden/>
               <w:rStyle w:val="Enlacedelndice"/>
+              <w:vanish w:val="false"/>
             </w:rPr>
             <w:instrText> TOC \z \o "1-9" \u \h</w:instrText>
           </w:r>
@@ -1036,6 +1037,7 @@
             <w:rPr>
               <w:webHidden/>
               <w:rStyle w:val="Enlacedelndice"/>
+              <w:vanish w:val="false"/>
             </w:rPr>
             <w:fldChar w:fldCharType="separate"/>
           </w:r>
@@ -1062,6 +1064,7 @@
               <w:rPr>
                 <w:webHidden/>
                 <w:rStyle w:val="Enlacedelndice"/>
+                <w:vanish w:val="false"/>
               </w:rPr>
               <w:t>1.Introducción</w:t>
             </w:r>
@@ -1107,6 +1110,7 @@
               <w:rPr>
                 <w:webHidden/>
                 <w:rStyle w:val="Enlacedelndice"/>
+                <w:vanish w:val="false"/>
               </w:rPr>
               <w:t>2. Alcance</w:t>
             </w:r>
@@ -1152,6 +1156,7 @@
               <w:rPr>
                 <w:webHidden/>
                 <w:rStyle w:val="Enlacedelndice"/>
+                <w:vanish w:val="false"/>
               </w:rPr>
               <w:t>2.1 No está en el alcance</w:t>
             </w:r>
@@ -1197,6 +1202,7 @@
               <w:rPr>
                 <w:webHidden/>
                 <w:rStyle w:val="Enlacedelndice"/>
+                <w:vanish w:val="false"/>
               </w:rPr>
               <w:t>3. Roles y Responsabilidades</w:t>
             </w:r>
@@ -1242,6 +1248,7 @@
               <w:rPr>
                 <w:webHidden/>
                 <w:rStyle w:val="Enlacedelndice"/>
+                <w:vanish w:val="false"/>
               </w:rPr>
               <w:t>5. Diseño de casos de prueba</w:t>
             </w:r>
@@ -1287,6 +1294,7 @@
               <w:rPr>
                 <w:webHidden/>
                 <w:rStyle w:val="Enlacedelndice"/>
+                <w:vanish w:val="false"/>
               </w:rPr>
               <w:t>6. Ambiente y Herramientas de Pruebas</w:t>
             </w:r>
@@ -1332,6 +1340,7 @@
               <w:rPr>
                 <w:webHidden/>
                 <w:rStyle w:val="Enlacedelndice"/>
+                <w:vanish w:val="false"/>
               </w:rPr>
               <w:t>6.1 Herramientas de Pruebas</w:t>
             </w:r>
@@ -1377,6 +1386,7 @@
               <w:rPr>
                 <w:webHidden/>
                 <w:rStyle w:val="Enlacedelndice"/>
+                <w:vanish w:val="false"/>
               </w:rPr>
               <w:t>6.2 Ambiente de Pruebas</w:t>
             </w:r>
@@ -1422,6 +1432,7 @@
               <w:rPr>
                 <w:webHidden/>
                 <w:rStyle w:val="Enlacedelndice"/>
+                <w:vanish w:val="false"/>
               </w:rPr>
               <w:t>7. Criterios de Entrada y Salida</w:t>
             </w:r>
@@ -1467,6 +1478,7 @@
               <w:rPr>
                 <w:webHidden/>
                 <w:rStyle w:val="Enlacedelndice"/>
+                <w:vanish w:val="false"/>
               </w:rPr>
               <w:t>7.1 Criterios de Entrada</w:t>
             </w:r>
@@ -1512,6 +1524,7 @@
               <w:rPr>
                 <w:webHidden/>
                 <w:rStyle w:val="Enlacedelndice"/>
+                <w:vanish w:val="false"/>
               </w:rPr>
               <w:t>7.2 Criterios de Salida</w:t>
             </w:r>
@@ -1557,6 +1570,7 @@
               <w:rPr>
                 <w:webHidden/>
                 <w:rStyle w:val="Enlacedelndice"/>
+                <w:vanish w:val="false"/>
               </w:rPr>
               <w:t>8. Planificación de ejecución de las pruebas</w:t>
             </w:r>
@@ -1602,6 +1616,7 @@
               <w:rPr>
                 <w:webHidden/>
                 <w:rStyle w:val="Enlacedelndice"/>
+                <w:vanish w:val="false"/>
               </w:rPr>
               <w:t>9. Reporte de Pruebas</w:t>
             </w:r>
@@ -1615,6 +1630,7 @@
           <w:r>
             <w:rPr>
               <w:rStyle w:val="Enlacedelndice"/>
+              <w:vanish w:val="false"/>
             </w:rPr>
             <w:fldChar w:fldCharType="end"/>
           </w:r>
@@ -1913,49 +1929,7 @@
         <w:rPr>
           <w:lang w:val="es-CO"/>
         </w:rPr>
-        <w:t xml:space="preserve"> tiene como principal objetivo generar un </w:t>
-      </w:r>
-      <w:r>
-        <w:rPr>
-          <w:lang w:val="es-CO"/>
-        </w:rPr>
-        <w:t>plan de pruebas automatizada para l</w:t>
-      </w:r>
-      <w:r>
-        <w:rPr>
-          <w:lang w:val="es-CO"/>
-        </w:rPr>
-        <w:t xml:space="preserve">a página web Despegar.com </w:t>
-      </w:r>
-      <w:r>
-        <w:rPr>
-          <w:lang w:val="es-CO"/>
-        </w:rPr>
-        <w:t>por medio</w:t>
-      </w:r>
-      <w:r>
-        <w:rPr>
-          <w:lang w:val="es-CO"/>
-        </w:rPr>
-        <w:t xml:space="preserve"> de POM</w:t>
-      </w:r>
-      <w:r>
-        <w:rPr>
-          <w:lang w:val="es-CO"/>
-        </w:rPr>
-        <w:t xml:space="preserve">. Dicho proyecto se trabajará bajo la metodología ágil scrum y contará con </w:t>
-      </w:r>
-      <w:r>
-        <w:rPr>
-          <w:lang w:val="es-CO"/>
-        </w:rPr>
-        <w:t>2</w:t>
-      </w:r>
-      <w:r>
-        <w:rPr>
-          <w:lang w:val="es-CO"/>
-        </w:rPr>
-        <w:t xml:space="preserve"> Sprints, cada uno de dos semanas. </w:t>
+        <w:t xml:space="preserve"> tiene como principal objetivo generar un plan de pruebas automatizada para la página web Despegar.com por medio de POM. Dicho proyecto se trabajará bajo la metodología ágil scrum y contará con 2 Sprints, cada uno de dos semanas. </w:t>
       </w:r>
     </w:p>
     <w:p>
@@ -2033,7 +2007,22 @@
       </w:pPr>
       <w:r>
         <w:rPr/>
-        <w:t xml:space="preserve">Se interpreta la palabra cliente como cualquier persona que ingrese a la pagina web de NOPCOMMERCE y no solo a las personas que hagan un registro o login. </w:t>
+        <w:t xml:space="preserve">Se interpreta la palabra cliente como cualquier persona que ingrese a la pagina web de </w:t>
+      </w:r>
+      <w:r>
+        <w:rPr>
+          <w:rFonts w:eastAsia="Arial" w:cs="Arial"/>
+          <w:color w:val="auto"/>
+          <w:kern w:val="0"/>
+          <w:sz w:val="22"/>
+          <w:szCs w:val="22"/>
+          <w:lang w:val="es-CO" w:eastAsia="es-CO" w:bidi="ar-SA"/>
+        </w:rPr>
+        <w:t>Despegar.com</w:t>
+      </w:r>
+      <w:r>
+        <w:rPr/>
+        <w:t xml:space="preserve"> y no solo a las personas que hagan un registro o login. </w:t>
       </w:r>
     </w:p>
     <w:p>
@@ -2088,15 +2077,7 @@
       </w:pPr>
       <w:r>
         <w:rPr/>
-        <w:t xml:space="preserve">Se realizarán pruebas automatizadas a las funcionalidades seleccionadas durante la planificación de cada sprint </w:t>
-      </w:r>
-      <w:r>
-        <w:rPr/>
-        <w:t>usando POM</w:t>
-      </w:r>
-      <w:r>
-        <w:rPr/>
-        <w:t>.</w:t>
+        <w:t>Se realizarán pruebas automatizadas a las funcionalidades seleccionadas durante la planificación de cada sprint usando POM.</w:t>
       </w:r>
       <w:r>
         <w:rPr>
@@ -2151,15 +2132,7 @@
       </w:r>
       <w:r>
         <w:rPr/>
-        <w:t xml:space="preserve"> </w:t>
-      </w:r>
-      <w:r>
-        <w:rPr/>
-        <w:t>para la ciudad de New York</w:t>
-      </w:r>
-      <w:r>
-        <w:rPr/>
-        <w:t>.</w:t>
+        <w:t xml:space="preserve"> para la ciudad de New York.</w:t>
       </w:r>
     </w:p>
     <w:p>
@@ -2182,15 +2155,7 @@
       </w:pPr>
       <w:r>
         <w:rPr/>
-        <w:t>Criterios de Aceptación 1</w:t>
-      </w:r>
-      <w:r>
-        <w:rPr/>
-        <w:t>(CA001)</w:t>
-      </w:r>
-      <w:r>
-        <w:rPr/>
-        <w:t xml:space="preserve">: </w:t>
+        <w:t xml:space="preserve">Criterios de Aceptación 1(CA001): </w:t>
       </w:r>
     </w:p>
     <w:p>
@@ -2254,11 +2219,7 @@
       </w:pPr>
       <w:r>
         <w:rPr/>
-        <w:t xml:space="preserve">Verificar que se pueda seleccionar un vuelo </w:t>
-      </w:r>
-      <w:r>
-        <w:rPr/>
-        <w:t>de una aerolínea.</w:t>
+        <w:t>Verificar que se pueda seleccionar un vuelo de una aerolínea.</w:t>
       </w:r>
     </w:p>
     <w:p>
@@ -2280,19 +2241,7 @@
       </w:r>
       <w:r>
         <w:rPr/>
-        <w:t xml:space="preserve">erificar que se puedan </w:t>
-      </w:r>
-      <w:r>
-        <w:rPr/>
-        <w:t xml:space="preserve">ingresar </w:t>
-      </w:r>
-      <w:r>
-        <w:rPr/>
-        <w:t xml:space="preserve">los datos de </w:t>
-      </w:r>
-      <w:r>
-        <w:rPr/>
-        <w:t>facturación.</w:t>
+        <w:t>erificar que se puedan ingresar los datos de facturación.</w:t>
       </w:r>
     </w:p>
     <w:p>
@@ -2350,15 +2299,7 @@
       </w:pPr>
       <w:r>
         <w:rPr/>
-        <w:t xml:space="preserve">Verificar que los datos </w:t>
-      </w:r>
-      <w:r>
-        <w:rPr/>
-        <w:t xml:space="preserve">ingresados del pasajero </w:t>
-      </w:r>
-      <w:r>
-        <w:rPr/>
-        <w:t>coincidan.</w:t>
+        <w:t>Verificar que los datos ingresados del pasajero coincidan.</w:t>
       </w:r>
     </w:p>
     <w:p>
@@ -2389,15 +2330,7 @@
       </w:r>
       <w:r>
         <w:rPr/>
-        <w:t xml:space="preserve">Las pruebas del primer Sprint incluyen la verificación de la siguiente historia de usuario HU002 – Selección vuelo de ida y vuelta para una persona </w:t>
-      </w:r>
-      <w:r>
-        <w:rPr/>
-        <w:t>para la ciudad de New York</w:t>
-      </w:r>
-      <w:r>
-        <w:rPr/>
-        <w:t>.</w:t>
+        <w:t>Las pruebas del primer Sprint incluyen la verificación de la siguiente historia de usuario HU002 – Selección vuelo de ida y vuelta para una persona para la ciudad de New York.</w:t>
       </w:r>
     </w:p>
     <w:p>
@@ -2420,15 +2353,7 @@
       </w:pPr>
       <w:r>
         <w:rPr/>
-        <w:t>Criterios de Aceptación 2</w:t>
-      </w:r>
-      <w:r>
-        <w:rPr/>
-        <w:t>(CA002)</w:t>
-      </w:r>
-      <w:r>
-        <w:rPr/>
-        <w:t xml:space="preserve">: </w:t>
+        <w:t xml:space="preserve">Criterios de Aceptación 2(CA002): </w:t>
       </w:r>
     </w:p>
     <w:p>
@@ -2476,15 +2401,7 @@
       </w:pPr>
       <w:r>
         <w:rPr/>
-        <w:t xml:space="preserve">Verificar que se pueda seleccionar las fechas del viaje </w:t>
-      </w:r>
-      <w:r>
-        <w:rPr/>
-        <w:t>inicial y final</w:t>
-      </w:r>
-      <w:r>
-        <w:rPr/>
-        <w:t>.</w:t>
+        <w:t>Verificar que se pueda seleccionar las fechas del viaje inicial y final.</w:t>
       </w:r>
     </w:p>
     <w:p>
@@ -2500,11 +2417,7 @@
       </w:pPr>
       <w:r>
         <w:rPr/>
-        <w:t xml:space="preserve">Verificar que se pueda seleccionar un vuelo </w:t>
-      </w:r>
-      <w:r>
-        <w:rPr/>
-        <w:t>de una aerolínea.</w:t>
+        <w:t>Verificar que se pueda seleccionar un vuelo de una aerolínea.</w:t>
       </w:r>
     </w:p>
     <w:p>
@@ -2526,19 +2439,7 @@
       </w:r>
       <w:r>
         <w:rPr/>
-        <w:t xml:space="preserve">erificar que se puedan </w:t>
-      </w:r>
-      <w:r>
-        <w:rPr/>
-        <w:t xml:space="preserve">ingresar </w:t>
-      </w:r>
-      <w:r>
-        <w:rPr/>
-        <w:t xml:space="preserve">los datos de </w:t>
-      </w:r>
-      <w:r>
-        <w:rPr/>
-        <w:t>facturación.</w:t>
+        <w:t>erificar que se puedan ingresar los datos de facturación.</w:t>
       </w:r>
     </w:p>
     <w:p>
@@ -2596,15 +2497,7 @@
       </w:pPr>
       <w:r>
         <w:rPr/>
-        <w:t xml:space="preserve">Verificar que los datos </w:t>
-      </w:r>
-      <w:r>
-        <w:rPr/>
-        <w:t xml:space="preserve">ingresados del pasajero </w:t>
-      </w:r>
-      <w:r>
-        <w:rPr/>
-        <w:t>coincidan.</w:t>
+        <w:t>Verificar que los datos ingresados del pasajero coincidan.</w:t>
       </w:r>
     </w:p>
     <w:p>
@@ -3083,17 +2976,17 @@
         <w:tblLook w:firstRow="0" w:noVBand="1" w:lastRow="0" w:firstColumn="0" w:lastColumn="0" w:noHBand="1" w:val="0600"/>
       </w:tblPr>
       <w:tblGrid>
-        <w:gridCol w:w="969"/>
+        <w:gridCol w:w="968"/>
         <w:gridCol w:w="3157"/>
         <w:gridCol w:w="2037"/>
         <w:gridCol w:w="1384"/>
-        <w:gridCol w:w="1813"/>
+        <w:gridCol w:w="1814"/>
       </w:tblGrid>
       <w:tr>
         <w:trPr/>
         <w:tc>
           <w:tcPr>
-            <w:tcW w:w="969" w:type="dxa"/>
+            <w:tcW w:w="968" w:type="dxa"/>
             <w:tcBorders>
               <w:top w:val="single" w:sz="8" w:space="0" w:color="000000"/>
               <w:left w:val="single" w:sz="8" w:space="0" w:color="000000"/>
@@ -3118,14 +3011,7 @@
                 <w:b/>
                 <w:bCs/>
               </w:rPr>
-              <w:t>CA</w:t>
-            </w:r>
-            <w:r>
-              <w:rPr>
-                <w:b/>
-                <w:bCs/>
-              </w:rPr>
-              <w:t>001</w:t>
+              <w:t>CA001</w:t>
             </w:r>
           </w:p>
         </w:tc>
@@ -3266,7 +3152,7 @@
         </w:tc>
         <w:tc>
           <w:tcPr>
-            <w:tcW w:w="1813" w:type="dxa"/>
+            <w:tcW w:w="1814" w:type="dxa"/>
             <w:tcBorders>
               <w:top w:val="single" w:sz="8" w:space="0" w:color="000000"/>
               <w:left w:val="single" w:sz="8" w:space="0" w:color="000000"/>
@@ -3301,7 +3187,7 @@
         <w:trPr/>
         <w:tc>
           <w:tcPr>
-            <w:tcW w:w="969" w:type="dxa"/>
+            <w:tcW w:w="968" w:type="dxa"/>
             <w:tcBorders>
               <w:top w:val="single" w:sz="8" w:space="0" w:color="000000"/>
               <w:left w:val="single" w:sz="8" w:space="0" w:color="000000"/>
@@ -3402,7 +3288,7 @@
         </w:tc>
         <w:tc>
           <w:tcPr>
-            <w:tcW w:w="1813" w:type="dxa"/>
+            <w:tcW w:w="1814" w:type="dxa"/>
             <w:tcBorders>
               <w:top w:val="single" w:sz="8" w:space="0" w:color="000000"/>
               <w:left w:val="single" w:sz="8" w:space="0" w:color="000000"/>
@@ -3430,7 +3316,7 @@
         <w:trPr/>
         <w:tc>
           <w:tcPr>
-            <w:tcW w:w="969" w:type="dxa"/>
+            <w:tcW w:w="968" w:type="dxa"/>
             <w:tcBorders>
               <w:top w:val="single" w:sz="8" w:space="0" w:color="000000"/>
               <w:left w:val="single" w:sz="8" w:space="0" w:color="000000"/>
@@ -3539,7 +3425,7 @@
         </w:tc>
         <w:tc>
           <w:tcPr>
-            <w:tcW w:w="1813" w:type="dxa"/>
+            <w:tcW w:w="1814" w:type="dxa"/>
             <w:tcBorders>
               <w:top w:val="single" w:sz="8" w:space="0" w:color="000000"/>
               <w:left w:val="single" w:sz="8" w:space="0" w:color="000000"/>
@@ -3571,7 +3457,7 @@
         <w:trPr/>
         <w:tc>
           <w:tcPr>
-            <w:tcW w:w="969" w:type="dxa"/>
+            <w:tcW w:w="968" w:type="dxa"/>
             <w:tcBorders>
               <w:top w:val="single" w:sz="8" w:space="0" w:color="000000"/>
               <w:left w:val="single" w:sz="8" w:space="0" w:color="000000"/>
@@ -3673,7 +3559,7 @@
         </w:tc>
         <w:tc>
           <w:tcPr>
-            <w:tcW w:w="1813" w:type="dxa"/>
+            <w:tcW w:w="1814" w:type="dxa"/>
             <w:tcBorders>
               <w:top w:val="single" w:sz="8" w:space="0" w:color="000000"/>
               <w:left w:val="single" w:sz="8" w:space="0" w:color="000000"/>
@@ -3705,7 +3591,7 @@
         <w:trPr/>
         <w:tc>
           <w:tcPr>
-            <w:tcW w:w="969" w:type="dxa"/>
+            <w:tcW w:w="968" w:type="dxa"/>
             <w:tcBorders>
               <w:top w:val="single" w:sz="8" w:space="0" w:color="000000"/>
               <w:left w:val="single" w:sz="8" w:space="0" w:color="000000"/>
@@ -3753,11 +3639,7 @@
             </w:pPr>
             <w:r>
               <w:rPr/>
-              <w:t xml:space="preserve">Verificar que se pueda seleccionar un vuelo </w:t>
-            </w:r>
-            <w:r>
-              <w:rPr/>
-              <w:t>de una aerolínea.</w:t>
+              <w:t>Verificar que se pueda seleccionar un vuelo de una aerolínea.</w:t>
             </w:r>
           </w:p>
         </w:tc>
@@ -3817,7 +3699,7 @@
         </w:tc>
         <w:tc>
           <w:tcPr>
-            <w:tcW w:w="1813" w:type="dxa"/>
+            <w:tcW w:w="1814" w:type="dxa"/>
             <w:tcBorders>
               <w:top w:val="single" w:sz="8" w:space="0" w:color="000000"/>
               <w:left w:val="single" w:sz="8" w:space="0" w:color="000000"/>
@@ -3849,7 +3731,7 @@
         <w:trPr/>
         <w:tc>
           <w:tcPr>
-            <w:tcW w:w="969" w:type="dxa"/>
+            <w:tcW w:w="968" w:type="dxa"/>
             <w:tcBorders>
               <w:top w:val="single" w:sz="8" w:space="0" w:color="000000"/>
               <w:left w:val="single" w:sz="8" w:space="0" w:color="000000"/>
@@ -3903,19 +3785,7 @@
             </w:r>
             <w:r>
               <w:rPr/>
-              <w:t xml:space="preserve">erificar que se puedan </w:t>
-            </w:r>
-            <w:r>
-              <w:rPr/>
-              <w:t xml:space="preserve">ingresar </w:t>
-            </w:r>
-            <w:r>
-              <w:rPr/>
-              <w:t xml:space="preserve">los datos de </w:t>
-            </w:r>
-            <w:r>
-              <w:rPr/>
-              <w:t>facturación.</w:t>
+              <w:t>erificar que se puedan ingresar los datos de facturación.</w:t>
             </w:r>
           </w:p>
         </w:tc>
@@ -3971,7 +3841,7 @@
         </w:tc>
         <w:tc>
           <w:tcPr>
-            <w:tcW w:w="1813" w:type="dxa"/>
+            <w:tcW w:w="1814" w:type="dxa"/>
             <w:tcBorders>
               <w:top w:val="single" w:sz="8" w:space="0" w:color="000000"/>
               <w:left w:val="single" w:sz="8" w:space="0" w:color="000000"/>
@@ -3999,7 +3869,7 @@
         <w:trPr/>
         <w:tc>
           <w:tcPr>
-            <w:tcW w:w="969" w:type="dxa"/>
+            <w:tcW w:w="968" w:type="dxa"/>
             <w:tcBorders>
               <w:top w:val="single" w:sz="8" w:space="0" w:color="000000"/>
               <w:left w:val="single" w:sz="8" w:space="0" w:color="000000"/>
@@ -4133,7 +4003,7 @@
         </w:tc>
         <w:tc>
           <w:tcPr>
-            <w:tcW w:w="1813" w:type="dxa"/>
+            <w:tcW w:w="1814" w:type="dxa"/>
             <w:tcBorders>
               <w:top w:val="single" w:sz="8" w:space="0" w:color="000000"/>
               <w:left w:val="single" w:sz="8" w:space="0" w:color="000000"/>
@@ -4165,7 +4035,7 @@
         <w:trPr/>
         <w:tc>
           <w:tcPr>
-            <w:tcW w:w="969" w:type="dxa"/>
+            <w:tcW w:w="968" w:type="dxa"/>
             <w:tcBorders>
               <w:top w:val="single" w:sz="8" w:space="0" w:color="000000"/>
               <w:left w:val="single" w:sz="8" w:space="0" w:color="000000"/>
@@ -4213,15 +4083,7 @@
             </w:pPr>
             <w:r>
               <w:rPr/>
-              <w:t xml:space="preserve">Verificar que los datos </w:t>
-            </w:r>
-            <w:r>
-              <w:rPr/>
-              <w:t xml:space="preserve">ingresados del pasajero </w:t>
-            </w:r>
-            <w:r>
-              <w:rPr/>
-              <w:t>coincidan.</w:t>
+              <w:t>Verificar que los datos ingresados del pasajero coincidan.</w:t>
             </w:r>
           </w:p>
         </w:tc>
@@ -4281,7 +4143,7 @@
         </w:tc>
         <w:tc>
           <w:tcPr>
-            <w:tcW w:w="1813" w:type="dxa"/>
+            <w:tcW w:w="1814" w:type="dxa"/>
             <w:tcBorders>
               <w:top w:val="single" w:sz="8" w:space="0" w:color="000000"/>
               <w:left w:val="single" w:sz="8" w:space="0" w:color="000000"/>
@@ -4349,17 +4211,17 @@
         <w:tblLook w:firstRow="0" w:noVBand="1" w:lastRow="0" w:firstColumn="0" w:lastColumn="0" w:noHBand="1" w:val="0600"/>
       </w:tblPr>
       <w:tblGrid>
-        <w:gridCol w:w="912"/>
+        <w:gridCol w:w="911"/>
         <w:gridCol w:w="3214"/>
         <w:gridCol w:w="2037"/>
         <w:gridCol w:w="1384"/>
-        <w:gridCol w:w="1813"/>
+        <w:gridCol w:w="1814"/>
       </w:tblGrid>
       <w:tr>
         <w:trPr/>
         <w:tc>
           <w:tcPr>
-            <w:tcW w:w="912" w:type="dxa"/>
+            <w:tcW w:w="911" w:type="dxa"/>
             <w:tcBorders>
               <w:top w:val="single" w:sz="8" w:space="0" w:color="000000"/>
               <w:left w:val="single" w:sz="8" w:space="0" w:color="000000"/>
@@ -4384,14 +4246,7 @@
                 <w:b/>
                 <w:bCs/>
               </w:rPr>
-              <w:t>CA</w:t>
-            </w:r>
-            <w:r>
-              <w:rPr>
-                <w:b/>
-                <w:bCs/>
-              </w:rPr>
-              <w:t>002</w:t>
+              <w:t>CA002</w:t>
             </w:r>
           </w:p>
         </w:tc>
@@ -4532,7 +4387,7 @@
         </w:tc>
         <w:tc>
           <w:tcPr>
-            <w:tcW w:w="1813" w:type="dxa"/>
+            <w:tcW w:w="1814" w:type="dxa"/>
             <w:tcBorders>
               <w:top w:val="single" w:sz="8" w:space="0" w:color="000000"/>
               <w:left w:val="single" w:sz="8" w:space="0" w:color="000000"/>
@@ -4567,7 +4422,7 @@
         <w:trPr/>
         <w:tc>
           <w:tcPr>
-            <w:tcW w:w="912" w:type="dxa"/>
+            <w:tcW w:w="911" w:type="dxa"/>
             <w:tcBorders>
               <w:top w:val="single" w:sz="8" w:space="0" w:color="000000"/>
               <w:left w:val="single" w:sz="8" w:space="0" w:color="000000"/>
@@ -4668,7 +4523,7 @@
         </w:tc>
         <w:tc>
           <w:tcPr>
-            <w:tcW w:w="1813" w:type="dxa"/>
+            <w:tcW w:w="1814" w:type="dxa"/>
             <w:tcBorders>
               <w:top w:val="single" w:sz="8" w:space="0" w:color="000000"/>
               <w:left w:val="single" w:sz="8" w:space="0" w:color="000000"/>
@@ -4696,7 +4551,7 @@
         <w:trPr/>
         <w:tc>
           <w:tcPr>
-            <w:tcW w:w="912" w:type="dxa"/>
+            <w:tcW w:w="911" w:type="dxa"/>
             <w:tcBorders>
               <w:top w:val="single" w:sz="8" w:space="0" w:color="000000"/>
               <w:left w:val="single" w:sz="8" w:space="0" w:color="000000"/>
@@ -4805,7 +4660,7 @@
         </w:tc>
         <w:tc>
           <w:tcPr>
-            <w:tcW w:w="1813" w:type="dxa"/>
+            <w:tcW w:w="1814" w:type="dxa"/>
             <w:tcBorders>
               <w:top w:val="single" w:sz="8" w:space="0" w:color="000000"/>
               <w:left w:val="single" w:sz="8" w:space="0" w:color="000000"/>
@@ -4837,7 +4692,7 @@
         <w:trPr/>
         <w:tc>
           <w:tcPr>
-            <w:tcW w:w="912" w:type="dxa"/>
+            <w:tcW w:w="911" w:type="dxa"/>
             <w:tcBorders>
               <w:top w:val="single" w:sz="8" w:space="0" w:color="000000"/>
               <w:left w:val="single" w:sz="8" w:space="0" w:color="000000"/>
@@ -4885,15 +4740,7 @@
             </w:pPr>
             <w:r>
               <w:rPr/>
-              <w:t xml:space="preserve">Verificar que se pueda seleccionar las fechas del viaje </w:t>
-            </w:r>
-            <w:r>
-              <w:rPr/>
-              <w:t>inicial y final</w:t>
-            </w:r>
-            <w:r>
-              <w:rPr/>
-              <w:t>.</w:t>
+              <w:t>Verificar que se pueda seleccionar las fechas del viaje inicial y final.</w:t>
             </w:r>
           </w:p>
         </w:tc>
@@ -4953,7 +4800,7 @@
         </w:tc>
         <w:tc>
           <w:tcPr>
-            <w:tcW w:w="1813" w:type="dxa"/>
+            <w:tcW w:w="1814" w:type="dxa"/>
             <w:tcBorders>
               <w:top w:val="single" w:sz="8" w:space="0" w:color="000000"/>
               <w:left w:val="single" w:sz="8" w:space="0" w:color="000000"/>
@@ -4985,7 +4832,7 @@
         <w:trPr/>
         <w:tc>
           <w:tcPr>
-            <w:tcW w:w="912" w:type="dxa"/>
+            <w:tcW w:w="911" w:type="dxa"/>
             <w:tcBorders>
               <w:top w:val="single" w:sz="8" w:space="0" w:color="000000"/>
               <w:left w:val="single" w:sz="8" w:space="0" w:color="000000"/>
@@ -5033,11 +4880,7 @@
             </w:pPr>
             <w:r>
               <w:rPr/>
-              <w:t xml:space="preserve">Verificar que se pueda seleccionar un vuelo </w:t>
-            </w:r>
-            <w:r>
-              <w:rPr/>
-              <w:t>de una aerolínea.</w:t>
+              <w:t>Verificar que se pueda seleccionar un vuelo de una aerolínea.</w:t>
             </w:r>
           </w:p>
         </w:tc>
@@ -5097,7 +4940,7 @@
         </w:tc>
         <w:tc>
           <w:tcPr>
-            <w:tcW w:w="1813" w:type="dxa"/>
+            <w:tcW w:w="1814" w:type="dxa"/>
             <w:tcBorders>
               <w:top w:val="single" w:sz="8" w:space="0" w:color="000000"/>
               <w:left w:val="single" w:sz="8" w:space="0" w:color="000000"/>
@@ -5129,7 +4972,7 @@
         <w:trPr/>
         <w:tc>
           <w:tcPr>
-            <w:tcW w:w="912" w:type="dxa"/>
+            <w:tcW w:w="911" w:type="dxa"/>
             <w:tcBorders>
               <w:top w:val="single" w:sz="8" w:space="0" w:color="000000"/>
               <w:left w:val="single" w:sz="8" w:space="0" w:color="000000"/>
@@ -5183,19 +5026,7 @@
             </w:r>
             <w:r>
               <w:rPr/>
-              <w:t xml:space="preserve">erificar que se puedan </w:t>
-            </w:r>
-            <w:r>
-              <w:rPr/>
-              <w:t xml:space="preserve">ingresar </w:t>
-            </w:r>
-            <w:r>
-              <w:rPr/>
-              <w:t xml:space="preserve">los datos de </w:t>
-            </w:r>
-            <w:r>
-              <w:rPr/>
-              <w:t>facturación.</w:t>
+              <w:t>erificar que se puedan ingresar los datos de facturación.</w:t>
             </w:r>
           </w:p>
         </w:tc>
@@ -5251,7 +5082,7 @@
         </w:tc>
         <w:tc>
           <w:tcPr>
-            <w:tcW w:w="1813" w:type="dxa"/>
+            <w:tcW w:w="1814" w:type="dxa"/>
             <w:tcBorders>
               <w:top w:val="single" w:sz="8" w:space="0" w:color="000000"/>
               <w:left w:val="single" w:sz="8" w:space="0" w:color="000000"/>
@@ -5279,7 +5110,7 @@
         <w:trPr/>
         <w:tc>
           <w:tcPr>
-            <w:tcW w:w="912" w:type="dxa"/>
+            <w:tcW w:w="911" w:type="dxa"/>
             <w:tcBorders>
               <w:top w:val="single" w:sz="8" w:space="0" w:color="000000"/>
               <w:left w:val="single" w:sz="8" w:space="0" w:color="000000"/>
@@ -5413,7 +5244,7 @@
         </w:tc>
         <w:tc>
           <w:tcPr>
-            <w:tcW w:w="1813" w:type="dxa"/>
+            <w:tcW w:w="1814" w:type="dxa"/>
             <w:tcBorders>
               <w:top w:val="single" w:sz="8" w:space="0" w:color="000000"/>
               <w:left w:val="single" w:sz="8" w:space="0" w:color="000000"/>
@@ -5445,7 +5276,7 @@
         <w:trPr/>
         <w:tc>
           <w:tcPr>
-            <w:tcW w:w="912" w:type="dxa"/>
+            <w:tcW w:w="911" w:type="dxa"/>
             <w:tcBorders>
               <w:left w:val="single" w:sz="8" w:space="0" w:color="000000"/>
               <w:bottom w:val="single" w:sz="8" w:space="0" w:color="000000"/>
@@ -5491,15 +5322,7 @@
             </w:pPr>
             <w:r>
               <w:rPr/>
-              <w:t xml:space="preserve">Verificar que los datos </w:t>
-            </w:r>
-            <w:r>
-              <w:rPr/>
-              <w:t xml:space="preserve">ingresados del pasajero </w:t>
-            </w:r>
-            <w:r>
-              <w:rPr/>
-              <w:t>coincidan.</w:t>
+              <w:t>Verificar que los datos ingresados del pasajero coincidan.</w:t>
             </w:r>
           </w:p>
         </w:tc>
@@ -5557,7 +5380,7 @@
         </w:tc>
         <w:tc>
           <w:tcPr>
-            <w:tcW w:w="1813" w:type="dxa"/>
+            <w:tcW w:w="1814" w:type="dxa"/>
             <w:tcBorders>
               <w:left w:val="single" w:sz="8" w:space="0" w:color="000000"/>
               <w:bottom w:val="single" w:sz="8" w:space="0" w:color="000000"/>
@@ -5642,7 +5465,6 @@
     <w:p>
       <w:pPr>
         <w:pStyle w:val="Normal"/>
-        <w:pBdr/>
         <w:shd w:fill="2B2B2B"/>
         <w:rPr/>
       </w:pPr>
@@ -6866,11 +6688,7 @@
       </w:pPr>
       <w:r>
         <w:rPr/>
-        <w:t xml:space="preserve">Ejecución de todos los casos de pruebas automatizados </w:t>
-      </w:r>
-      <w:r>
-        <w:rPr/>
-        <w:t>ya mencionados</w:t>
+        <w:t>Ejecución de todos los casos de pruebas automatizados ya mencionados</w:t>
       </w:r>
     </w:p>
     <w:p>
@@ -6960,15 +6778,15 @@
         <w:tblLook w:firstRow="0" w:noVBand="1" w:lastRow="0" w:firstColumn="0" w:lastColumn="0" w:noHBand="1" w:val="0600"/>
       </w:tblPr>
       <w:tblGrid>
-        <w:gridCol w:w="1994"/>
-        <w:gridCol w:w="4246"/>
+        <w:gridCol w:w="1993"/>
+        <w:gridCol w:w="4247"/>
         <w:gridCol w:w="3120"/>
       </w:tblGrid>
       <w:tr>
         <w:trPr/>
         <w:tc>
           <w:tcPr>
-            <w:tcW w:w="1994" w:type="dxa"/>
+            <w:tcW w:w="1993" w:type="dxa"/>
             <w:tcBorders>
               <w:top w:val="single" w:sz="8" w:space="0" w:color="000000"/>
               <w:left w:val="single" w:sz="8" w:space="0" w:color="000000"/>
@@ -6992,13 +6810,13 @@
                 <w:sz w:val="28"/>
                 <w:szCs w:val="28"/>
               </w:rPr>
-              <w:t xml:space="preserve">Sprint </w:t>
-            </w:r>
-          </w:p>
-        </w:tc>
-        <w:tc>
-          <w:tcPr>
-            <w:tcW w:w="4246" w:type="dxa"/>
+              <w:t>Sprint</w:t>
+            </w:r>
+          </w:p>
+        </w:tc>
+        <w:tc>
+          <w:tcPr>
+            <w:tcW w:w="4247" w:type="dxa"/>
             <w:tcBorders>
               <w:top w:val="single" w:sz="8" w:space="0" w:color="000000"/>
               <w:left w:val="single" w:sz="8" w:space="0" w:color="000000"/>
@@ -7061,7 +6879,7 @@
         <w:trPr/>
         <w:tc>
           <w:tcPr>
-            <w:tcW w:w="1994" w:type="dxa"/>
+            <w:tcW w:w="1993" w:type="dxa"/>
             <w:tcBorders>
               <w:top w:val="single" w:sz="8" w:space="0" w:color="000000"/>
               <w:left w:val="single" w:sz="8" w:space="0" w:color="000000"/>
@@ -7085,7 +6903,7 @@
         </w:tc>
         <w:tc>
           <w:tcPr>
-            <w:tcW w:w="4246" w:type="dxa"/>
+            <w:tcW w:w="4247" w:type="dxa"/>
             <w:tcBorders>
               <w:top w:val="single" w:sz="8" w:space="0" w:color="000000"/>
               <w:left w:val="single" w:sz="8" w:space="0" w:color="000000"/>
@@ -7113,11 +6931,7 @@
             </w:r>
             <w:r>
               <w:rPr/>
-              <w:t xml:space="preserve">persona  </w:t>
-            </w:r>
-            <w:r>
-              <w:rPr/>
-              <w:t>a New York</w:t>
+              <w:t>persona  a New York</w:t>
             </w:r>
           </w:p>
         </w:tc>
@@ -7141,15 +6955,7 @@
             </w:pPr>
             <w:r>
               <w:rPr/>
-              <w:t xml:space="preserve">Se debe tener en cuenta que dependiendo de la aerolínea se solicita </w:t>
-            </w:r>
-            <w:r>
-              <w:rPr/>
-              <w:t>el tipo de equipaje y en los datos a diligenciar</w:t>
-            </w:r>
-            <w:r>
-              <w:rPr/>
-              <w:t xml:space="preserve"> la fecha de nacimiento y el género.</w:t>
+              <w:t>Se debe tener en cuenta que dependiendo de la aerolínea se solicita el tipo de equipaje y en los datos a diligenciar la fecha de nacimiento y el género.</w:t>
             </w:r>
           </w:p>
         </w:tc>
@@ -7158,7 +6964,7 @@
         <w:trPr/>
         <w:tc>
           <w:tcPr>
-            <w:tcW w:w="1994" w:type="dxa"/>
+            <w:tcW w:w="1993" w:type="dxa"/>
             <w:tcBorders>
               <w:top w:val="single" w:sz="8" w:space="0" w:color="000000"/>
               <w:left w:val="single" w:sz="8" w:space="0" w:color="000000"/>
@@ -7182,7 +6988,7 @@
         </w:tc>
         <w:tc>
           <w:tcPr>
-            <w:tcW w:w="4246" w:type="dxa"/>
+            <w:tcW w:w="4247" w:type="dxa"/>
             <w:tcBorders>
               <w:top w:val="single" w:sz="8" w:space="0" w:color="000000"/>
               <w:left w:val="single" w:sz="8" w:space="0" w:color="000000"/>
@@ -7200,15 +7006,7 @@
             </w:pPr>
             <w:r>
               <w:rPr/>
-              <w:t xml:space="preserve">Seleccionar y diligenciar un vuelo de ida y vuelta para una persona </w:t>
-            </w:r>
-            <w:r>
-              <w:rPr/>
-              <w:t>a New York</w:t>
-            </w:r>
-            <w:r>
-              <w:rPr/>
-              <w:t>.</w:t>
+              <w:t>Seleccionar y diligenciar un vuelo de ida y vuelta para una persona a New York.</w:t>
             </w:r>
           </w:p>
         </w:tc>
@@ -7232,15 +7030,7 @@
             </w:pPr>
             <w:r>
               <w:rPr/>
-              <w:t xml:space="preserve">Se debe tener en cuenta que dependiendo de la aerolínea se solicita </w:t>
-            </w:r>
-            <w:r>
-              <w:rPr/>
-              <w:t>el tipo de equipaje y en los datos a diligenciar</w:t>
-            </w:r>
-            <w:r>
-              <w:rPr/>
-              <w:t xml:space="preserve"> la fecha de nacimiento y el género.</w:t>
+              <w:t>Se debe tener en cuenta que dependiendo de la aerolínea se solicita el tipo de equipaje y en los datos a diligenciar la fecha de nacimiento y el género.</w:t>
             </w:r>
           </w:p>
         </w:tc>
@@ -8678,6 +8468,7 @@
     <w:qFormat/>
     <w:pPr>
       <w:widowControl/>
+      <w:suppressAutoHyphens w:val="true"/>
       <w:bidi w:val="0"/>
       <w:spacing w:lineRule="auto" w:line="276" w:before="0" w:after="0"/>
       <w:jc w:val="left"/>

</xml_diff>